<commit_message>
Debut sprint 3, creation de compte et modif
</commit_message>
<xml_diff>
--- a/doc/Suivi stage/Brouillon_Rapport.docx
+++ b/doc/Suivi stage/Brouillon_Rapport.docx
@@ -6,43 +6,58 @@
       <w:r>
         <w:t>[Différence entre la couverture et la page de titre ?]</w:t>
       </w:r>
+      <w:r>
+        <w:t xml:space="preserve"> Quasiment la même chose</w:t>
+      </w:r>
     </w:p>
     <w:p>
       <w:r>
         <w:t>[Qu’est ce qu’il y a dans l’introduction </w:t>
       </w:r>
-      <w:proofErr w:type="gramStart"/>
-      <w:r>
-        <w:t>concrètement</w:t>
-      </w:r>
-      <w:r>
-        <w:t>?</w:t>
-      </w:r>
-      <w:proofErr w:type="gramEnd"/>
+      <w:r>
+        <w:t>concrètement ?</w:t>
+      </w:r>
       <w:r>
         <w:t xml:space="preserve"> Et la conclusion ?</w:t>
       </w:r>
       <w:r>
         <w:t>]</w:t>
       </w:r>
+      <w:r>
+        <w:t xml:space="preserve"> Explique brièvement chaque truc</w:t>
+      </w:r>
+      <w:r>
+        <w:t xml:space="preserve"> (entreprise, sujet, objectifs,)</w:t>
+      </w:r>
     </w:p>
     <w:p>
       <w:r>
         <w:t>[</w:t>
       </w:r>
+      <w:r>
+        <w:t>Y-a-t ’</w:t>
+      </w:r>
       <w:proofErr w:type="spellStart"/>
       <w:r>
-        <w:t>Y-a-t’il</w:t>
+        <w:t>il</w:t>
       </w:r>
       <w:proofErr w:type="spellEnd"/>
       <w:r>
         <w:t xml:space="preserve"> une annonce de plan dans l’introduction ?]</w:t>
       </w:r>
+      <w:r>
+        <w:t xml:space="preserve"> Tout à la fin</w:t>
+      </w:r>
     </w:p>
     <w:p>
       <w:r>
         <w:t>[Quel temps utiliser ? Passé ou présent ?]</w:t>
       </w:r>
+      <w:r>
+        <w:t xml:space="preserve"> Les deux fonctionnent</w:t>
+      </w:r>
+      <w:bookmarkStart w:id="0" w:name="_GoBack"/>
+      <w:bookmarkEnd w:id="0"/>
     </w:p>
     <w:p>
       <w:pPr>
@@ -129,10 +144,7 @@
         </w:rPr>
       </w:pPr>
       <w:r>
-        <w:t>« L’objectif du stage a été de répondre à la demande du service de la communication de l’entreprise concernant la gestion des demandes de sponsoring, de partenariat ou encore de mécénat</w:t>
-      </w:r>
-      <w:r>
-        <w:t> ».</w:t>
+        <w:t>« L’objectif du stage a été de répondre à la demande du service de la communication de l’entreprise concernant la gestion des demandes de sponsoring, de partenariat ou encore de mécénat ».</w:t>
       </w:r>
     </w:p>
     <w:p>
@@ -170,12 +182,7 @@
     </w:p>
     <w:p>
       <w:r>
-        <w:t xml:space="preserve">III [Sprint 2 &amp; 3] </w:t>
-      </w:r>
-      <w:bookmarkStart w:id="0" w:name="_GoBack"/>
-      <w:bookmarkEnd w:id="0"/>
-      <w:r>
-        <w:t>Mise en place sur le serveur distant et correction des erreurs liés à celui-ci</w:t>
+        <w:t>III [Sprint 2 &amp; 3] Mise en place sur le serveur distant et correction des erreurs liés à celui-ci</w:t>
       </w:r>
     </w:p>
     <w:p>

</xml_diff>